<commit_message>
Izmenjena specifikacija baze u skladu sa izmenjenom bazom
</commit_message>
<xml_diff>
--- a/Faza 4 - Modelovanje baze/SpecifikacijaBaze.docx
+++ b/Faza 4 - Modelovanje baze/SpecifikacijaBaze.docx
@@ -1020,6 +1020,7 @@
               <w:bottom w:val="single" w:sz="4" w:space="0" w:color="auto"/>
               <w:right w:val="single" w:sz="4" w:space="0" w:color="auto"/>
             </w:tcBorders>
+            <w:vAlign w:val="center"/>
           </w:tcPr>
           <w:p>
             <w:pPr>
@@ -1030,10 +1031,42 @@
               </w:tabs>
               <w:rPr>
                 <w:rFonts w:ascii="Arial" w:hAnsi="Arial" w:cs="Arial"/>
-                <w:noProof/>
-                <w:lang w:val="sr-Latn-CS"/>
-              </w:rPr>
-            </w:pPr>
+                <w:b/>
+                <w:bCs/>
+                <w:noProof/>
+                <w:lang w:val="sr-Latn-CS"/>
+              </w:rPr>
+            </w:pPr>
+            <w:r>
+              <w:rPr>
+                <w:rFonts w:ascii="Arial" w:hAnsi="Arial" w:cs="Arial"/>
+                <w:b/>
+                <w:bCs/>
+                <w:noProof/>
+                <w:lang w:val="sr-Latn-CS"/>
+              </w:rPr>
+              <w:t xml:space="preserve">  </w:t>
+            </w:r>
+            <w:r>
+              <w:rPr>
+                <w:rFonts w:ascii="Arial" w:hAnsi="Arial" w:cs="Arial"/>
+                <w:b/>
+                <w:bCs/>
+                <w:noProof/>
+                <w:lang w:val="sr-Latn-CS"/>
+              </w:rPr>
+              <w:t>Verzija 1.</w:t>
+            </w:r>
+            <w:r>
+              <w:rPr>
+                <w:rFonts w:ascii="Arial" w:hAnsi="Arial" w:cs="Arial"/>
+                <w:b/>
+                <w:bCs/>
+                <w:noProof/>
+                <w:lang w:val="sr-Latn-CS"/>
+              </w:rPr>
+              <w:t>1</w:t>
+            </w:r>
           </w:p>
         </w:tc>
         <w:tc>
@@ -1045,15 +1078,64 @@
               <w:bottom w:val="single" w:sz="4" w:space="0" w:color="auto"/>
               <w:right w:val="single" w:sz="4" w:space="0" w:color="auto"/>
             </w:tcBorders>
-          </w:tcPr>
-          <w:p>
-            <w:pPr>
-              <w:rPr>
-                <w:rFonts w:ascii="Arial" w:hAnsi="Arial" w:cs="Arial"/>
-                <w:noProof/>
-                <w:lang w:val="sr-Latn-CS"/>
-              </w:rPr>
-            </w:pPr>
+            <w:vAlign w:val="center"/>
+          </w:tcPr>
+          <w:p>
+            <w:pPr>
+              <w:rPr>
+                <w:rFonts w:ascii="Arial" w:hAnsi="Arial" w:cs="Arial"/>
+                <w:noProof/>
+                <w:lang w:val="sr-Latn-CS"/>
+              </w:rPr>
+            </w:pPr>
+            <w:r>
+              <w:rPr>
+                <w:rFonts w:ascii="Arial" w:hAnsi="Arial" w:cs="Arial"/>
+                <w:noProof/>
+                <w:lang w:val="sr-Latn-CS"/>
+              </w:rPr>
+              <w:t xml:space="preserve"> 01</w:t>
+            </w:r>
+            <w:r>
+              <w:rPr>
+                <w:rFonts w:ascii="Arial" w:hAnsi="Arial" w:cs="Arial"/>
+                <w:noProof/>
+                <w:lang w:val="sr-Latn-CS"/>
+              </w:rPr>
+              <w:t>.0</w:t>
+            </w:r>
+            <w:r>
+              <w:rPr>
+                <w:rFonts w:ascii="Arial" w:hAnsi="Arial" w:cs="Arial"/>
+                <w:noProof/>
+                <w:lang w:val="sr-Latn-CS"/>
+              </w:rPr>
+              <w:t>5</w:t>
+            </w:r>
+            <w:r>
+              <w:rPr>
+                <w:rFonts w:ascii="Arial" w:hAnsi="Arial" w:cs="Arial"/>
+                <w:noProof/>
+                <w:lang w:val="sr-Latn-CS"/>
+              </w:rPr>
+              <w:t>.202</w:t>
+            </w:r>
+            <w:r>
+              <w:rPr>
+                <w:rFonts w:ascii="Arial" w:hAnsi="Arial" w:cs="Arial"/>
+                <w:noProof/>
+                <w:lang w:val="sr-Latn-CS"/>
+              </w:rPr>
+              <w:t>3</w:t>
+            </w:r>
+            <w:r>
+              <w:rPr>
+                <w:rFonts w:ascii="Arial" w:hAnsi="Arial" w:cs="Arial"/>
+                <w:noProof/>
+                <w:lang w:val="sr-Latn-CS"/>
+              </w:rPr>
+              <w:t>.</w:t>
+            </w:r>
           </w:p>
         </w:tc>
         <w:tc>
@@ -1065,15 +1147,32 @@
               <w:bottom w:val="single" w:sz="4" w:space="0" w:color="auto"/>
               <w:right w:val="single" w:sz="4" w:space="0" w:color="auto"/>
             </w:tcBorders>
-          </w:tcPr>
-          <w:p>
-            <w:pPr>
-              <w:rPr>
-                <w:rFonts w:ascii="Arial" w:hAnsi="Arial" w:cs="Arial"/>
-                <w:noProof/>
-                <w:lang w:val="sr-Latn-CS"/>
-              </w:rPr>
-            </w:pPr>
+            <w:vAlign w:val="center"/>
+          </w:tcPr>
+          <w:p>
+            <w:pPr>
+              <w:rPr>
+                <w:rFonts w:ascii="Arial" w:hAnsi="Arial" w:cs="Arial"/>
+                <w:noProof/>
+                <w:lang w:val="sr-Latn-CS"/>
+              </w:rPr>
+            </w:pPr>
+            <w:r>
+              <w:rPr>
+                <w:rFonts w:ascii="Arial" w:hAnsi="Arial" w:cs="Arial"/>
+                <w:noProof/>
+                <w:lang w:val="sr-Latn-CS"/>
+              </w:rPr>
+              <w:t xml:space="preserve">    </w:t>
+            </w:r>
+            <w:r>
+              <w:rPr>
+                <w:rFonts w:ascii="Arial" w:hAnsi="Arial" w:cs="Arial"/>
+                <w:noProof/>
+                <w:lang w:val="sr-Latn-CS"/>
+              </w:rPr>
+              <w:t>Luka Nevajda</w:t>
+            </w:r>
           </w:p>
         </w:tc>
         <w:tc>
@@ -1091,9 +1190,33 @@
               <w:rPr>
                 <w:rFonts w:ascii="Arial" w:hAnsi="Arial" w:cs="Arial"/>
                 <w:noProof/>
-                <w:lang w:val="sr-Latn-CS"/>
-              </w:rPr>
-            </w:pPr>
+                <w:lang w:val="sr-Latn-RS"/>
+              </w:rPr>
+            </w:pPr>
+            <w:r>
+              <w:rPr>
+                <w:rFonts w:ascii="Arial" w:hAnsi="Arial" w:cs="Arial"/>
+                <w:noProof/>
+                <w:lang w:val="sr-Latn-CS"/>
+              </w:rPr>
+              <w:t xml:space="preserve">Za slike i PDFove se sada </w:t>
+            </w:r>
+            <w:r>
+              <w:rPr>
+                <w:rFonts w:ascii="Arial" w:hAnsi="Arial" w:cs="Arial"/>
+                <w:noProof/>
+                <w:lang w:val="sr-Latn-RS"/>
+              </w:rPr>
+              <w:t>čuvaju relativne putanje umesto samih fajlova</w:t>
+            </w:r>
+            <w:r>
+              <w:rPr>
+                <w:rFonts w:ascii="Arial" w:hAnsi="Arial" w:cs="Arial"/>
+                <w:noProof/>
+                <w:lang w:val="sr-Latn-RS"/>
+              </w:rPr>
+              <w:t>. Imenjene su dužine određenih varchar-ova. Dataype Bit je promenjen u boolean.</w:t>
+            </w:r>
           </w:p>
         </w:tc>
       </w:tr>
@@ -7718,7 +7841,17 @@
                 <w:szCs w:val="20"/>
                 <w:lang w:val="sr-Latn-CS"/>
               </w:rPr>
-              <w:t>Varbinary</w:t>
+              <w:t>Var</w:t>
+            </w:r>
+            <w:r>
+              <w:rPr>
+                <w:rFonts w:ascii="Arial" w:hAnsi="Arial" w:cs="Arial"/>
+                <w:noProof/>
+                <w:sz w:val="20"/>
+                <w:szCs w:val="20"/>
+                <w:lang w:val="sr-Latn-CS"/>
+              </w:rPr>
+              <w:t>char(200)</w:t>
             </w:r>
           </w:p>
         </w:tc>
@@ -9564,7 +9697,17 @@
                 <w:szCs w:val="20"/>
                 <w:lang w:val="sr-Latn-CS"/>
               </w:rPr>
-              <w:t>Bit</w:t>
+              <w:t>B</w:t>
+            </w:r>
+            <w:r>
+              <w:rPr>
+                <w:rFonts w:ascii="Arial" w:hAnsi="Arial" w:cs="Arial"/>
+                <w:noProof/>
+                <w:sz w:val="20"/>
+                <w:szCs w:val="20"/>
+                <w:lang w:val="sr-Latn-CS"/>
+              </w:rPr>
+              <w:t>oolean</w:t>
             </w:r>
           </w:p>
         </w:tc>
@@ -10615,7 +10758,27 @@
                 <w:szCs w:val="20"/>
                 <w:lang w:val="sr-Latn-CS"/>
               </w:rPr>
-              <w:t>Varchar(255)</w:t>
+              <w:t>Varchar(</w:t>
+            </w:r>
+            <w:r>
+              <w:rPr>
+                <w:rFonts w:ascii="Arial" w:hAnsi="Arial" w:cs="Arial"/>
+                <w:noProof/>
+                <w:sz w:val="20"/>
+                <w:szCs w:val="20"/>
+                <w:lang w:val="sr-Latn-CS"/>
+              </w:rPr>
+              <w:t>1000</w:t>
+            </w:r>
+            <w:r>
+              <w:rPr>
+                <w:rFonts w:ascii="Arial" w:hAnsi="Arial" w:cs="Arial"/>
+                <w:noProof/>
+                <w:sz w:val="20"/>
+                <w:szCs w:val="20"/>
+                <w:lang w:val="sr-Latn-CS"/>
+              </w:rPr>
+              <w:t>)</w:t>
             </w:r>
           </w:p>
         </w:tc>
@@ -11486,7 +11649,27 @@
                 <w:szCs w:val="20"/>
                 <w:lang w:val="sr-Latn-CS"/>
               </w:rPr>
-              <w:t>Varchar(255)</w:t>
+              <w:t>Varchar(</w:t>
+            </w:r>
+            <w:r>
+              <w:rPr>
+                <w:rFonts w:ascii="Arial" w:hAnsi="Arial" w:cs="Arial"/>
+                <w:noProof/>
+                <w:sz w:val="20"/>
+                <w:szCs w:val="20"/>
+                <w:lang w:val="sr-Latn-CS"/>
+              </w:rPr>
+              <w:t>1000</w:t>
+            </w:r>
+            <w:r>
+              <w:rPr>
+                <w:rFonts w:ascii="Arial" w:hAnsi="Arial" w:cs="Arial"/>
+                <w:noProof/>
+                <w:sz w:val="20"/>
+                <w:szCs w:val="20"/>
+                <w:lang w:val="sr-Latn-CS"/>
+              </w:rPr>
+              <w:t>)</w:t>
             </w:r>
           </w:p>
         </w:tc>
@@ -12901,7 +13084,7 @@
                 <w:szCs w:val="20"/>
                 <w:lang w:val="sr-Latn-CS"/>
               </w:rPr>
-              <w:t>255</w:t>
+              <w:t>1000</w:t>
             </w:r>
             <w:r>
               <w:rPr>
@@ -13259,7 +13442,17 @@
                 <w:szCs w:val="20"/>
                 <w:lang w:val="sr-Latn-CS"/>
               </w:rPr>
-              <w:t>Varbinary</w:t>
+              <w:t>Var</w:t>
+            </w:r>
+            <w:r>
+              <w:rPr>
+                <w:rFonts w:ascii="Arial" w:hAnsi="Arial" w:cs="Arial"/>
+                <w:noProof/>
+                <w:sz w:val="20"/>
+                <w:szCs w:val="20"/>
+                <w:lang w:val="sr-Latn-CS"/>
+              </w:rPr>
+              <w:t>char(200)</w:t>
             </w:r>
           </w:p>
         </w:tc>
@@ -16364,7 +16557,17 @@
                 <w:szCs w:val="20"/>
                 <w:lang w:val="sr-Latn-CS"/>
               </w:rPr>
-              <w:t>Varbinary</w:t>
+              <w:t>Va</w:t>
+            </w:r>
+            <w:r>
+              <w:rPr>
+                <w:rFonts w:ascii="Arial" w:hAnsi="Arial" w:cs="Arial"/>
+                <w:noProof/>
+                <w:sz w:val="20"/>
+                <w:szCs w:val="20"/>
+                <w:lang w:val="sr-Latn-CS"/>
+              </w:rPr>
+              <w:t>rchar(200)</w:t>
             </w:r>
           </w:p>
         </w:tc>
@@ -16548,7 +16751,7 @@
                 <w:szCs w:val="20"/>
                 <w:lang w:val="sr-Latn-CS"/>
               </w:rPr>
-              <w:t>255</w:t>
+              <w:t>1000</w:t>
             </w:r>
             <w:r>
               <w:rPr>
@@ -19072,7 +19275,7 @@
                 <w:szCs w:val="20"/>
                 <w:lang w:val="sr-Latn-CS"/>
               </w:rPr>
-              <w:t>255</w:t>
+              <w:t>1000</w:t>
             </w:r>
             <w:r>
               <w:rPr>
@@ -20415,7 +20618,17 @@
                 <w:szCs w:val="20"/>
                 <w:lang w:val="sr-Latn-CS"/>
               </w:rPr>
-              <w:t>Varbinary</w:t>
+              <w:t>Var</w:t>
+            </w:r>
+            <w:r>
+              <w:rPr>
+                <w:rFonts w:ascii="Arial" w:hAnsi="Arial" w:cs="Arial"/>
+                <w:noProof/>
+                <w:sz w:val="20"/>
+                <w:szCs w:val="20"/>
+                <w:lang w:val="sr-Latn-CS"/>
+              </w:rPr>
+              <w:t>char(200)</w:t>
             </w:r>
           </w:p>
         </w:tc>

</xml_diff>